<commit_message>
Change Release path of all project. Update Readme.md and build.bat
</commit_message>
<xml_diff>
--- a/src/Documentation Project/ErrorHandlerEngineAdapterPattern/Using a .NET 4 Based DLL From a .NET 2 Based Application.docx
+++ b/src/Documentation Project/ErrorHandlerEngineAdapterPattern/Using a .NET 4 Based DLL From a .NET 2 Based Application.docx
@@ -16,6 +16,8 @@
           <w:szCs w:val="54"/>
         </w:rPr>
       </w:pPr>
+      <w:bookmarkStart w:id="0" w:name="_GoBack"/>
+      <w:bookmarkEnd w:id="0"/>
       <w:r>
         <w:rPr>
           <w:rFonts w:ascii="Segoe UI" w:hAnsi="Segoe UI" w:cs="Segoe UI"/>
@@ -836,7 +838,6 @@
           <w:sz w:val="20"/>
           <w:szCs w:val="20"/>
         </w:rPr>
-        <w:lastRenderedPageBreak/>
         <w:t>Suppose we have a .NET 4 DLL which does some .NET 4 functionality. In the attached sample our .NET 4 class prints the CLR version, which should be 4. This DLL is compiled with .NET Framework 4.</w:t>
       </w:r>
     </w:p>
@@ -2220,7 +2221,6 @@
           <w:bCs/>
           <w:color w:val="3A3AFF"/>
         </w:rPr>
-        <w:lastRenderedPageBreak/>
         <w:t>namespace</w:t>
       </w:r>
       <w:proofErr w:type="gramEnd"/>
@@ -3763,7 +3763,6 @@
           <w:bCs/>
           <w:color w:val="800000"/>
         </w:rPr>
-        <w:lastRenderedPageBreak/>
         <w:t>&lt;?xml</w:t>
       </w:r>
       <w:proofErr w:type="gramEnd"/>
@@ -6216,7 +6215,6 @@
           <w:bCs/>
           <w:color w:val="800000"/>
         </w:rPr>
-        <w:lastRenderedPageBreak/>
         <w:t>&lt;assembly</w:t>
       </w:r>
       <w:r>
@@ -7736,7 +7734,6 @@
           <w:szCs w:val="20"/>
           <w:lang w:bidi="ar-SA"/>
         </w:rPr>
-        <w:lastRenderedPageBreak/>
         <w:drawing>
           <wp:inline distT="0" distB="0" distL="0" distR="0">
             <wp:extent cx="6233387" cy="4067175"/>
@@ -8792,7 +8789,7 @@
             <v:path o:extrusionok="f" gradientshapeok="t" o:connecttype="rect"/>
             <o:lock v:ext="edit" aspectratio="t"/>
           </v:shapetype>
-          <v:shape id="_x0000_i1025" type="#_x0000_t75" style="width:503pt;height:268.5pt">
+          <v:shape id="_x0000_i1025" type="#_x0000_t75" style="width:7in;height:270pt">
             <v:imagedata r:id="rId12" o:title="800px-CLR_diag"/>
           </v:shape>
         </w:pict>
@@ -8826,7 +8823,7 @@
       </w:pPr>
       <w:r>
         <w:pict>
-          <v:shape id="_x0000_i1026" type="#_x0000_t75" style="width:496.5pt;height:236.5pt">
+          <v:shape id="_x0000_i1026" type="#_x0000_t75" style="width:498pt;height:234pt">
             <v:imagedata r:id="rId13" o:title="IC122201"/>
           </v:shape>
         </w:pict>
@@ -8908,11 +8905,9 @@
         <w:ind w:left="-1"/>
         <w:jc w:val="center"/>
       </w:pPr>
-      <w:bookmarkStart w:id="0" w:name="_GoBack"/>
-      <w:bookmarkEnd w:id="0"/>
       <w:r>
         <w:pict>
-          <v:shape id="_x0000_i1027" type="#_x0000_t75" style="width:321pt;height:116.5pt">
+          <v:shape id="_x0000_i1027" type="#_x0000_t75" style="width:324pt;height:114pt">
             <v:imagedata r:id="rId15" o:title="IC80314"/>
           </v:shape>
         </w:pict>

</xml_diff>